<commit_message>
Update: technische + functionele test
</commit_message>
<xml_diff>
--- a/Documentatie/Functionele test/Functionele test.docx
+++ b/Documentatie/Functionele test/Functionele test.docx
@@ -245,6 +245,15 @@
                                     <w:szCs w:val="24"/>
                                   </w:rPr>
                                 </w:pPr>
+                                <w:r>
+                                  <w:rPr>
+                                    <w:caps/>
+                                    <w:color w:val="5B9BD5" w:themeColor="accent5"/>
+                                    <w:sz w:val="24"/>
+                                    <w:szCs w:val="24"/>
+                                  </w:rPr>
+                                  <w:t xml:space="preserve">Getest door: </w:t>
+                                </w:r>
                               </w:p>
                             </w:txbxContent>
                           </wps:txbx>
@@ -451,6 +460,15 @@
                               <w:szCs w:val="24"/>
                             </w:rPr>
                           </w:pPr>
+                          <w:r>
+                            <w:rPr>
+                              <w:caps/>
+                              <w:color w:val="5B9BD5" w:themeColor="accent5"/>
+                              <w:sz w:val="24"/>
+                              <w:szCs w:val="24"/>
+                            </w:rPr>
+                            <w:t xml:space="preserve">Getest door: </w:t>
+                          </w:r>
                         </w:p>
                       </w:txbxContent>
                     </v:textbox>
@@ -1026,6 +1044,13 @@
     </w:sdt>
     <w:sdt>
       <w:sdtPr>
+        <w:rPr>
+          <w:rFonts w:asciiTheme="minorHAnsi" w:eastAsiaTheme="minorHAnsi" w:hAnsiTheme="minorHAnsi" w:cstheme="minorBidi"/>
+          <w:color w:val="auto"/>
+          <w:sz w:val="22"/>
+          <w:szCs w:val="22"/>
+          <w:lang w:eastAsia="en-US"/>
+        </w:rPr>
         <w:id w:val="882376786"/>
         <w:docPartObj>
           <w:docPartGallery w:val="Table of Contents"/>
@@ -1034,13 +1059,8 @@
       </w:sdtPr>
       <w:sdtEndPr>
         <w:rPr>
-          <w:rFonts w:asciiTheme="minorHAnsi" w:eastAsiaTheme="minorHAnsi" w:hAnsiTheme="minorHAnsi" w:cstheme="minorBidi"/>
           <w:b/>
           <w:bCs/>
-          <w:color w:val="auto"/>
-          <w:sz w:val="22"/>
-          <w:szCs w:val="22"/>
-          <w:lang w:eastAsia="en-US"/>
         </w:rPr>
       </w:sdtEndPr>
       <w:sdtContent>
@@ -1104,7 +1124,7 @@
                 <w:sz w:val="24"/>
                 <w:lang w:eastAsia="nl-NL"/>
               </w:rPr>
-              <w:tab/>
+              <w:t xml:space="preserve"> </w:t>
             </w:r>
             <w:r>
               <w:rPr>
@@ -1205,12 +1225,12 @@
             </w:r>
             <w:r>
               <w:rPr>
-                <w:rFonts w:ascii="Arial" w:eastAsiaTheme="minorEastAsia" w:hAnsi="Arial" w:cs="Arial"/>
-                <w:noProof/>
-                <w:sz w:val="24"/>
-                <w:lang w:eastAsia="nl-NL"/>
-              </w:rPr>
-              <w:tab/>
+                <w:rStyle w:val="Hyperlink"/>
+                <w:rFonts w:ascii="Arial" w:hAnsi="Arial" w:cs="Arial"/>
+                <w:noProof/>
+                <w:sz w:val="24"/>
+              </w:rPr>
+              <w:t xml:space="preserve"> </w:t>
             </w:r>
             <w:r>
               <w:rPr>
@@ -2268,13 +2288,15 @@
             </w:r>
             <w:r>
               <w:rPr>
-                <w:rFonts w:ascii="Arial" w:eastAsiaTheme="minorEastAsia" w:hAnsi="Arial" w:cs="Arial"/>
-                <w:noProof/>
-                <w:sz w:val="24"/>
-                <w:lang w:eastAsia="nl-NL"/>
-              </w:rPr>
-              <w:tab/>
-            </w:r>
+                <w:rStyle w:val="Hyperlink"/>
+                <w:rFonts w:ascii="Arial" w:hAnsi="Arial" w:cs="Arial"/>
+                <w:noProof/>
+                <w:sz w:val="24"/>
+              </w:rPr>
+              <w:t xml:space="preserve"> </w:t>
+            </w:r>
+            <w:bookmarkStart w:id="0" w:name="_GoBack"/>
+            <w:bookmarkEnd w:id="0"/>
             <w:r>
               <w:rPr>
                 <w:rStyle w:val="Hyperlink"/>
@@ -2362,10 +2384,7 @@
       </w:sdtContent>
     </w:sdt>
     <w:p/>
-    <w:p>
-      <w:bookmarkStart w:id="0" w:name="_GoBack"/>
-      <w:bookmarkEnd w:id="0"/>
-    </w:p>
+    <w:p/>
     <w:p/>
     <w:p/>
     <w:p/>
@@ -2420,7 +2439,23 @@
           <w:sz w:val="24"/>
           <w:lang w:val="nl-NL"/>
         </w:rPr>
-        <w:t xml:space="preserve"> applicatie getest moet worden door nier leden van het team is er een functionele test gemaakt. Dit houd in dat alle functionele eisen van de applicatie worden opgeschreven en door iemand anders word uitgevoerd. Deze persoon mag niet een informatica student zijn of in het team van de gemaakte applicatie zitten. Dit zorgt ervoor dat de test goed uitgevoerd word en dat de test zo eerlijk mogelijk word uitgevoerd. De test word uitgevoerd om te kijken of dat de functionele eisen erin zitten. De persoon die de functionele test uitvoert moet zeggen of dat de functionele eis in de applicatie staat. Als dit niet het geval dan moet er gezegd worden wat er mis is met de functionaliteit en wat er precies mis gaat als er ergens op geklikt word.  </w:t>
+        <w:t xml:space="preserve"> applica</w:t>
+      </w:r>
+      <w:r>
+        <w:rPr>
+          <w:rFonts w:ascii="Arial" w:hAnsi="Arial" w:cs="Arial"/>
+          <w:sz w:val="24"/>
+          <w:lang w:val="nl-NL"/>
+        </w:rPr>
+        <w:t>tie getest moet worden voor de functionele eisen</w:t>
+      </w:r>
+      <w:r>
+        <w:rPr>
+          <w:rFonts w:ascii="Arial" w:hAnsi="Arial" w:cs="Arial"/>
+          <w:sz w:val="24"/>
+          <w:lang w:val="nl-NL"/>
+        </w:rPr>
+        <w:t xml:space="preserve"> is er een functionele test gemaakt. Dit houd in dat alle functionele eisen van de applicatie worden opgeschreven en door iemand anders word uitgevoerd. Deze persoon mag niet een informatica student zijn of in het team van de gemaakte applicatie zitten. Dit zorgt ervoor dat de test goed uitgevoerd word en dat de test zo eerlijk mogelijk word uitgevoerd. De test word uitgevoerd om te kijken of dat de functionele eisen erin zitten. De persoon die de functionele test uitvoert moet zeggen of dat de functionele eis in de applicatie staat. Als dit niet het geval dan moet er gezegd worden wat er mis is met de functionaliteit en wat er precies mis gaat als er ergens op geklikt word.  </w:t>
       </w:r>
     </w:p>
     <w:p/>
@@ -2505,34 +2540,14 @@
                 <w:szCs w:val="24"/>
               </w:rPr>
             </w:pPr>
-            <w:proofErr w:type="spellStart"/>
-            <w:r>
-              <w:rPr>
-                <w:rFonts w:ascii="Arial" w:hAnsi="Arial" w:cs="Arial"/>
-                <w:sz w:val="24"/>
-                <w:szCs w:val="24"/>
-              </w:rPr>
-              <w:t>Functionele</w:t>
-            </w:r>
-            <w:proofErr w:type="spellEnd"/>
-            <w:r>
-              <w:rPr>
-                <w:rFonts w:ascii="Arial" w:hAnsi="Arial" w:cs="Arial"/>
-                <w:sz w:val="24"/>
-                <w:szCs w:val="24"/>
-              </w:rPr>
-              <w:t xml:space="preserve"> </w:t>
-            </w:r>
-            <w:proofErr w:type="spellStart"/>
-            <w:r>
-              <w:rPr>
-                <w:rFonts w:ascii="Arial" w:hAnsi="Arial" w:cs="Arial"/>
-                <w:sz w:val="24"/>
-                <w:szCs w:val="24"/>
-              </w:rPr>
-              <w:t>handeling</w:t>
-            </w:r>
-            <w:proofErr w:type="spellEnd"/>
+            <w:r>
+              <w:rPr>
+                <w:rFonts w:ascii="Arial" w:hAnsi="Arial" w:cs="Arial"/>
+                <w:sz w:val="24"/>
+                <w:szCs w:val="24"/>
+              </w:rPr>
+              <w:t>Functionele handeling</w:t>
+            </w:r>
           </w:p>
         </w:tc>
         <w:tc>
@@ -2549,34 +2564,14 @@
                 <w:szCs w:val="24"/>
               </w:rPr>
             </w:pPr>
-            <w:proofErr w:type="spellStart"/>
-            <w:r>
-              <w:rPr>
-                <w:rFonts w:ascii="Arial" w:hAnsi="Arial" w:cs="Arial"/>
-                <w:sz w:val="24"/>
-                <w:szCs w:val="24"/>
-              </w:rPr>
-              <w:t>Verwacht</w:t>
-            </w:r>
-            <w:proofErr w:type="spellEnd"/>
-            <w:r>
-              <w:rPr>
-                <w:rFonts w:ascii="Arial" w:hAnsi="Arial" w:cs="Arial"/>
-                <w:sz w:val="24"/>
-                <w:szCs w:val="24"/>
-              </w:rPr>
-              <w:t xml:space="preserve"> </w:t>
-            </w:r>
-            <w:proofErr w:type="spellStart"/>
-            <w:r>
-              <w:rPr>
-                <w:rFonts w:ascii="Arial" w:hAnsi="Arial" w:cs="Arial"/>
-                <w:sz w:val="24"/>
-                <w:szCs w:val="24"/>
-              </w:rPr>
-              <w:t>resultaat</w:t>
-            </w:r>
-            <w:proofErr w:type="spellEnd"/>
+            <w:r>
+              <w:rPr>
+                <w:rFonts w:ascii="Arial" w:hAnsi="Arial" w:cs="Arial"/>
+                <w:sz w:val="24"/>
+                <w:szCs w:val="24"/>
+              </w:rPr>
+              <w:t>Verwacht resultaat</w:t>
+            </w:r>
           </w:p>
         </w:tc>
         <w:tc>
@@ -2593,41 +2588,13 @@
                 <w:szCs w:val="24"/>
               </w:rPr>
             </w:pPr>
-            <w:proofErr w:type="spellStart"/>
-            <w:r>
-              <w:rPr>
-                <w:rFonts w:ascii="Arial" w:hAnsi="Arial" w:cs="Arial"/>
-                <w:sz w:val="24"/>
-                <w:szCs w:val="24"/>
-              </w:rPr>
-              <w:t>Akkoord</w:t>
-            </w:r>
-            <w:proofErr w:type="spellEnd"/>
-            <w:r>
-              <w:rPr>
-                <w:rFonts w:ascii="Arial" w:hAnsi="Arial" w:cs="Arial"/>
-                <w:sz w:val="24"/>
-                <w:szCs w:val="24"/>
-              </w:rPr>
-              <w:t xml:space="preserve"> </w:t>
-            </w:r>
-            <w:proofErr w:type="spellStart"/>
-            <w:r>
-              <w:rPr>
-                <w:rFonts w:ascii="Arial" w:hAnsi="Arial" w:cs="Arial"/>
-                <w:sz w:val="24"/>
-                <w:szCs w:val="24"/>
-              </w:rPr>
-              <w:t>Ja</w:t>
-            </w:r>
-            <w:proofErr w:type="spellEnd"/>
-            <w:r>
-              <w:rPr>
-                <w:rFonts w:ascii="Arial" w:hAnsi="Arial" w:cs="Arial"/>
-                <w:sz w:val="24"/>
-                <w:szCs w:val="24"/>
-              </w:rPr>
-              <w:t>/Nee</w:t>
+            <w:r>
+              <w:rPr>
+                <w:rFonts w:ascii="Arial" w:hAnsi="Arial" w:cs="Arial"/>
+                <w:sz w:val="24"/>
+                <w:szCs w:val="24"/>
+              </w:rPr>
+              <w:t>Akkoord Ja/Nee</w:t>
             </w:r>
           </w:p>
         </w:tc>
@@ -2645,7 +2612,6 @@
                 <w:szCs w:val="24"/>
               </w:rPr>
             </w:pPr>
-            <w:proofErr w:type="spellStart"/>
             <w:r>
               <w:rPr>
                 <w:rFonts w:ascii="Arial" w:hAnsi="Arial" w:cs="Arial"/>
@@ -2654,7 +2620,6 @@
               </w:rPr>
               <w:t>Opmerking</w:t>
             </w:r>
-            <w:proofErr w:type="spellEnd"/>
           </w:p>
         </w:tc>
       </w:tr>
@@ -2683,97 +2648,7 @@
                 <w:sz w:val="24"/>
                 <w:szCs w:val="24"/>
               </w:rPr>
-              <w:t xml:space="preserve">Films </w:t>
-            </w:r>
-            <w:proofErr w:type="spellStart"/>
-            <w:r>
-              <w:rPr>
-                <w:rFonts w:ascii="Arial" w:hAnsi="Arial" w:cs="Arial"/>
-                <w:sz w:val="24"/>
-                <w:szCs w:val="24"/>
-              </w:rPr>
-              <w:t>worden</w:t>
-            </w:r>
-            <w:proofErr w:type="spellEnd"/>
-            <w:r>
-              <w:rPr>
-                <w:rFonts w:ascii="Arial" w:hAnsi="Arial" w:cs="Arial"/>
-                <w:sz w:val="24"/>
-                <w:szCs w:val="24"/>
-              </w:rPr>
-              <w:t xml:space="preserve"> </w:t>
-            </w:r>
-            <w:proofErr w:type="spellStart"/>
-            <w:r>
-              <w:rPr>
-                <w:rFonts w:ascii="Arial" w:hAnsi="Arial" w:cs="Arial"/>
-                <w:sz w:val="24"/>
-                <w:szCs w:val="24"/>
-              </w:rPr>
-              <w:t>weergegeven</w:t>
-            </w:r>
-            <w:proofErr w:type="spellEnd"/>
-            <w:r>
-              <w:rPr>
-                <w:rFonts w:ascii="Arial" w:hAnsi="Arial" w:cs="Arial"/>
-                <w:sz w:val="24"/>
-                <w:szCs w:val="24"/>
-              </w:rPr>
-              <w:t xml:space="preserve"> </w:t>
-            </w:r>
-            <w:proofErr w:type="spellStart"/>
-            <w:r>
-              <w:rPr>
-                <w:rFonts w:ascii="Arial" w:hAnsi="Arial" w:cs="Arial"/>
-                <w:sz w:val="24"/>
-                <w:szCs w:val="24"/>
-              </w:rPr>
-              <w:t>wanneer</w:t>
-            </w:r>
-            <w:proofErr w:type="spellEnd"/>
-            <w:r>
-              <w:rPr>
-                <w:rFonts w:ascii="Arial" w:hAnsi="Arial" w:cs="Arial"/>
-                <w:sz w:val="24"/>
-                <w:szCs w:val="24"/>
-              </w:rPr>
-              <w:t xml:space="preserve"> de </w:t>
-            </w:r>
-            <w:proofErr w:type="spellStart"/>
-            <w:r>
-              <w:rPr>
-                <w:rFonts w:ascii="Arial" w:hAnsi="Arial" w:cs="Arial"/>
-                <w:sz w:val="24"/>
-                <w:szCs w:val="24"/>
-              </w:rPr>
-              <w:t>applicatie</w:t>
-            </w:r>
-            <w:proofErr w:type="spellEnd"/>
-            <w:r>
-              <w:rPr>
-                <w:rFonts w:ascii="Arial" w:hAnsi="Arial" w:cs="Arial"/>
-                <w:sz w:val="24"/>
-                <w:szCs w:val="24"/>
-              </w:rPr>
-              <w:t xml:space="preserve"> </w:t>
-            </w:r>
-            <w:proofErr w:type="spellStart"/>
-            <w:r>
-              <w:rPr>
-                <w:rFonts w:ascii="Arial" w:hAnsi="Arial" w:cs="Arial"/>
-                <w:sz w:val="24"/>
-                <w:szCs w:val="24"/>
-              </w:rPr>
-              <w:t>opent</w:t>
-            </w:r>
-            <w:proofErr w:type="spellEnd"/>
-            <w:r>
-              <w:rPr>
-                <w:rFonts w:ascii="Arial" w:hAnsi="Arial" w:cs="Arial"/>
-                <w:sz w:val="24"/>
-                <w:szCs w:val="24"/>
-              </w:rPr>
-              <w:t>.</w:t>
+              <w:t>Films worden weergegeven wanneer de applicatie opent.</w:t>
             </w:r>
           </w:p>
         </w:tc>
@@ -2791,106 +2666,14 @@
                 <w:szCs w:val="24"/>
               </w:rPr>
             </w:pPr>
-            <w:proofErr w:type="spellStart"/>
-            <w:r>
-              <w:rPr>
-                <w:rFonts w:ascii="Arial" w:hAnsi="Arial" w:cs="Arial"/>
-                <w:sz w:val="24"/>
-                <w:szCs w:val="24"/>
-              </w:rPr>
-              <w:t>Een</w:t>
-            </w:r>
-            <w:proofErr w:type="spellEnd"/>
-            <w:r>
-              <w:rPr>
-                <w:rFonts w:ascii="Arial" w:hAnsi="Arial" w:cs="Arial"/>
-                <w:sz w:val="24"/>
-                <w:szCs w:val="24"/>
-              </w:rPr>
-              <w:t xml:space="preserve"> </w:t>
-            </w:r>
-            <w:proofErr w:type="spellStart"/>
-            <w:r>
-              <w:rPr>
-                <w:rFonts w:ascii="Arial" w:hAnsi="Arial" w:cs="Arial"/>
-                <w:sz w:val="24"/>
-                <w:szCs w:val="24"/>
-              </w:rPr>
-              <w:t>lijst</w:t>
-            </w:r>
-            <w:proofErr w:type="spellEnd"/>
-            <w:r>
-              <w:rPr>
-                <w:rFonts w:ascii="Arial" w:hAnsi="Arial" w:cs="Arial"/>
-                <w:sz w:val="24"/>
-                <w:szCs w:val="24"/>
-              </w:rPr>
-              <w:t xml:space="preserve"> met 2 </w:t>
-            </w:r>
-            <w:proofErr w:type="spellStart"/>
-            <w:r>
-              <w:rPr>
-                <w:rFonts w:ascii="Arial" w:hAnsi="Arial" w:cs="Arial"/>
-                <w:sz w:val="24"/>
-                <w:szCs w:val="24"/>
-              </w:rPr>
-              <w:t>kolommen</w:t>
-            </w:r>
-            <w:proofErr w:type="spellEnd"/>
-            <w:r>
-              <w:rPr>
-                <w:rFonts w:ascii="Arial" w:hAnsi="Arial" w:cs="Arial"/>
-                <w:sz w:val="24"/>
-                <w:szCs w:val="24"/>
-              </w:rPr>
-              <w:t xml:space="preserve"> met </w:t>
-            </w:r>
-            <w:proofErr w:type="spellStart"/>
-            <w:r>
-              <w:rPr>
-                <w:rFonts w:ascii="Arial" w:hAnsi="Arial" w:cs="Arial"/>
-                <w:sz w:val="24"/>
-                <w:szCs w:val="24"/>
-              </w:rPr>
-              <w:t>alle</w:t>
-            </w:r>
-            <w:proofErr w:type="spellEnd"/>
-            <w:r>
-              <w:rPr>
-                <w:rFonts w:ascii="Arial" w:hAnsi="Arial" w:cs="Arial"/>
-                <w:sz w:val="24"/>
-                <w:szCs w:val="24"/>
-              </w:rPr>
-              <w:t xml:space="preserve"> posters van de films </w:t>
-            </w:r>
-            <w:proofErr w:type="spellStart"/>
-            <w:r>
-              <w:rPr>
-                <w:rFonts w:ascii="Arial" w:hAnsi="Arial" w:cs="Arial"/>
-                <w:sz w:val="24"/>
-                <w:szCs w:val="24"/>
-              </w:rPr>
-              <w:t>onder</w:t>
-            </w:r>
-            <w:proofErr w:type="spellEnd"/>
-            <w:r>
-              <w:rPr>
-                <w:rFonts w:ascii="Arial" w:hAnsi="Arial" w:cs="Arial"/>
-                <w:sz w:val="24"/>
-                <w:szCs w:val="24"/>
-              </w:rPr>
-              <w:t xml:space="preserve"> </w:t>
-            </w:r>
-            <w:proofErr w:type="spellStart"/>
-            <w:r>
-              <w:rPr>
-                <w:rFonts w:ascii="Arial" w:hAnsi="Arial" w:cs="Arial"/>
-                <w:sz w:val="24"/>
-                <w:szCs w:val="24"/>
-              </w:rPr>
-              <w:t>elkaar</w:t>
-            </w:r>
-            <w:proofErr w:type="spellEnd"/>
+            <w:r>
+              <w:rPr>
+                <w:rFonts w:ascii="Arial" w:hAnsi="Arial" w:cs="Arial"/>
+                <w:sz w:val="24"/>
+                <w:szCs w:val="24"/>
+              </w:rPr>
+              <w:t>Een lijst met 2 kolommen met alle posters van de films onder elkaar</w:t>
+            </w:r>
             <w:r>
               <w:rPr>
                 <w:rFonts w:ascii="Arial" w:hAnsi="Arial" w:cs="Arial"/>
@@ -2958,61 +2741,7 @@
                 <w:sz w:val="24"/>
                 <w:szCs w:val="24"/>
               </w:rPr>
-              <w:t xml:space="preserve">Menu button </w:t>
-            </w:r>
-            <w:proofErr w:type="spellStart"/>
-            <w:r>
-              <w:rPr>
-                <w:rFonts w:ascii="Arial" w:hAnsi="Arial" w:cs="Arial"/>
-                <w:sz w:val="24"/>
-                <w:szCs w:val="24"/>
-              </w:rPr>
-              <w:t>linksboven</w:t>
-            </w:r>
-            <w:proofErr w:type="spellEnd"/>
-            <w:r>
-              <w:rPr>
-                <w:rFonts w:ascii="Arial" w:hAnsi="Arial" w:cs="Arial"/>
-                <w:sz w:val="24"/>
-                <w:szCs w:val="24"/>
-              </w:rPr>
-              <w:t xml:space="preserve"> </w:t>
-            </w:r>
-            <w:proofErr w:type="spellStart"/>
-            <w:r>
-              <w:rPr>
-                <w:rFonts w:ascii="Arial" w:hAnsi="Arial" w:cs="Arial"/>
-                <w:sz w:val="24"/>
-                <w:szCs w:val="24"/>
-              </w:rPr>
-              <w:t>wordt</w:t>
-            </w:r>
-            <w:proofErr w:type="spellEnd"/>
-            <w:r>
-              <w:rPr>
-                <w:rFonts w:ascii="Arial" w:hAnsi="Arial" w:cs="Arial"/>
-                <w:sz w:val="24"/>
-                <w:szCs w:val="24"/>
-              </w:rPr>
-              <w:t xml:space="preserve"> in </w:t>
-            </w:r>
-            <w:proofErr w:type="spellStart"/>
-            <w:r>
-              <w:rPr>
-                <w:rFonts w:ascii="Arial" w:hAnsi="Arial" w:cs="Arial"/>
-                <w:sz w:val="24"/>
-                <w:szCs w:val="24"/>
-              </w:rPr>
-              <w:t>gedrukt</w:t>
-            </w:r>
-            <w:proofErr w:type="spellEnd"/>
-            <w:r>
-              <w:rPr>
-                <w:rFonts w:ascii="Arial" w:hAnsi="Arial" w:cs="Arial"/>
-                <w:sz w:val="24"/>
-                <w:szCs w:val="24"/>
-              </w:rPr>
-              <w:t>.</w:t>
+              <w:t>Menu button linksboven wordt in gedrukt.</w:t>
             </w:r>
           </w:p>
         </w:tc>
@@ -3036,169 +2765,7 @@
                 <w:sz w:val="24"/>
                 <w:szCs w:val="24"/>
               </w:rPr>
-              <w:t xml:space="preserve">Side menu </w:t>
-            </w:r>
-            <w:proofErr w:type="spellStart"/>
-            <w:r>
-              <w:rPr>
-                <w:rFonts w:ascii="Arial" w:hAnsi="Arial" w:cs="Arial"/>
-                <w:sz w:val="24"/>
-                <w:szCs w:val="24"/>
-              </w:rPr>
-              <w:t>wordt</w:t>
-            </w:r>
-            <w:proofErr w:type="spellEnd"/>
-            <w:r>
-              <w:rPr>
-                <w:rFonts w:ascii="Arial" w:hAnsi="Arial" w:cs="Arial"/>
-                <w:sz w:val="24"/>
-                <w:szCs w:val="24"/>
-              </w:rPr>
-              <w:t xml:space="preserve"> </w:t>
-            </w:r>
-            <w:proofErr w:type="spellStart"/>
-            <w:r>
-              <w:rPr>
-                <w:rFonts w:ascii="Arial" w:hAnsi="Arial" w:cs="Arial"/>
-                <w:sz w:val="24"/>
-                <w:szCs w:val="24"/>
-              </w:rPr>
-              <w:t>weergeven</w:t>
-            </w:r>
-            <w:proofErr w:type="spellEnd"/>
-            <w:r>
-              <w:rPr>
-                <w:rFonts w:ascii="Arial" w:hAnsi="Arial" w:cs="Arial"/>
-                <w:sz w:val="24"/>
-                <w:szCs w:val="24"/>
-              </w:rPr>
-              <w:t xml:space="preserve"> met </w:t>
-            </w:r>
-            <w:proofErr w:type="spellStart"/>
-            <w:r>
-              <w:rPr>
-                <w:rFonts w:ascii="Arial" w:hAnsi="Arial" w:cs="Arial"/>
-                <w:sz w:val="24"/>
-                <w:szCs w:val="24"/>
-              </w:rPr>
-              <w:t>daarin</w:t>
-            </w:r>
-            <w:proofErr w:type="spellEnd"/>
-            <w:r>
-              <w:rPr>
-                <w:rFonts w:ascii="Arial" w:hAnsi="Arial" w:cs="Arial"/>
-                <w:sz w:val="24"/>
-                <w:szCs w:val="24"/>
-              </w:rPr>
-              <w:t xml:space="preserve"> logo, </w:t>
-            </w:r>
-            <w:proofErr w:type="spellStart"/>
-            <w:r>
-              <w:rPr>
-                <w:rFonts w:ascii="Arial" w:hAnsi="Arial" w:cs="Arial"/>
-                <w:sz w:val="24"/>
-                <w:szCs w:val="24"/>
-              </w:rPr>
-              <w:t>naam</w:t>
-            </w:r>
-            <w:proofErr w:type="spellEnd"/>
-            <w:r>
-              <w:rPr>
-                <w:rFonts w:ascii="Arial" w:hAnsi="Arial" w:cs="Arial"/>
-                <w:sz w:val="24"/>
-                <w:szCs w:val="24"/>
-              </w:rPr>
-              <w:t xml:space="preserve"> van de </w:t>
-            </w:r>
-            <w:proofErr w:type="spellStart"/>
-            <w:r>
-              <w:rPr>
-                <w:rFonts w:ascii="Arial" w:hAnsi="Arial" w:cs="Arial"/>
-                <w:sz w:val="24"/>
-                <w:szCs w:val="24"/>
-              </w:rPr>
-              <w:t>applicatie</w:t>
-            </w:r>
-            <w:proofErr w:type="spellEnd"/>
-            <w:r>
-              <w:rPr>
-                <w:rFonts w:ascii="Arial" w:hAnsi="Arial" w:cs="Arial"/>
-                <w:sz w:val="24"/>
-                <w:szCs w:val="24"/>
-              </w:rPr>
-              <w:t xml:space="preserve"> </w:t>
-            </w:r>
-            <w:proofErr w:type="spellStart"/>
-            <w:r>
-              <w:rPr>
-                <w:rFonts w:ascii="Arial" w:hAnsi="Arial" w:cs="Arial"/>
-                <w:sz w:val="24"/>
-                <w:szCs w:val="24"/>
-              </w:rPr>
-              <w:t>en</w:t>
-            </w:r>
-            <w:proofErr w:type="spellEnd"/>
-            <w:r>
-              <w:rPr>
-                <w:rFonts w:ascii="Arial" w:hAnsi="Arial" w:cs="Arial"/>
-                <w:sz w:val="24"/>
-                <w:szCs w:val="24"/>
-              </w:rPr>
-              <w:t xml:space="preserve"> kopje films, </w:t>
-            </w:r>
-            <w:proofErr w:type="spellStart"/>
-            <w:r>
-              <w:rPr>
-                <w:rFonts w:ascii="Arial" w:hAnsi="Arial" w:cs="Arial"/>
-                <w:sz w:val="24"/>
-                <w:szCs w:val="24"/>
-              </w:rPr>
-              <w:t>favorieten</w:t>
-            </w:r>
-            <w:proofErr w:type="spellEnd"/>
-            <w:r>
-              <w:rPr>
-                <w:rFonts w:ascii="Arial" w:hAnsi="Arial" w:cs="Arial"/>
-                <w:sz w:val="24"/>
-                <w:szCs w:val="24"/>
-              </w:rPr>
-              <w:t xml:space="preserve">, over </w:t>
-            </w:r>
-            <w:proofErr w:type="spellStart"/>
-            <w:r>
-              <w:rPr>
-                <w:rFonts w:ascii="Arial" w:hAnsi="Arial" w:cs="Arial"/>
-                <w:sz w:val="24"/>
-                <w:szCs w:val="24"/>
-              </w:rPr>
-              <w:t>ons</w:t>
-            </w:r>
-            <w:proofErr w:type="spellEnd"/>
-            <w:r>
-              <w:rPr>
-                <w:rFonts w:ascii="Arial" w:hAnsi="Arial" w:cs="Arial"/>
-                <w:sz w:val="24"/>
-                <w:szCs w:val="24"/>
-              </w:rPr>
-              <w:t xml:space="preserve"> </w:t>
-            </w:r>
-            <w:proofErr w:type="spellStart"/>
-            <w:r>
-              <w:rPr>
-                <w:rFonts w:ascii="Arial" w:hAnsi="Arial" w:cs="Arial"/>
-                <w:sz w:val="24"/>
-                <w:szCs w:val="24"/>
-              </w:rPr>
-              <w:t>en</w:t>
-            </w:r>
-            <w:proofErr w:type="spellEnd"/>
-            <w:r>
-              <w:rPr>
-                <w:rFonts w:ascii="Arial" w:hAnsi="Arial" w:cs="Arial"/>
-                <w:sz w:val="24"/>
-                <w:szCs w:val="24"/>
-              </w:rPr>
-              <w:t xml:space="preserve"> contact</w:t>
+              <w:t>Side menu wordt weergeven met daarin logo, naam van de applicatie en kopje films, favorieten, over ons en contact</w:t>
             </w:r>
             <w:r>
               <w:rPr>
@@ -3270,7 +2837,6 @@
               </w:rPr>
               <w:t xml:space="preserve">Filter button </w:t>
             </w:r>
-            <w:proofErr w:type="spellStart"/>
             <w:r>
               <w:rPr>
                 <w:rFonts w:ascii="Arial" w:hAnsi="Arial" w:cs="Arial"/>
@@ -3285,52 +2851,7 @@
                 <w:sz w:val="24"/>
                 <w:szCs w:val="24"/>
               </w:rPr>
-              <w:t>boven</w:t>
-            </w:r>
-            <w:proofErr w:type="spellEnd"/>
-            <w:r>
-              <w:rPr>
-                <w:rFonts w:ascii="Arial" w:hAnsi="Arial" w:cs="Arial"/>
-                <w:sz w:val="24"/>
-                <w:szCs w:val="24"/>
-              </w:rPr>
-              <w:t xml:space="preserve"> </w:t>
-            </w:r>
-            <w:proofErr w:type="spellStart"/>
-            <w:r>
-              <w:rPr>
-                <w:rFonts w:ascii="Arial" w:hAnsi="Arial" w:cs="Arial"/>
-                <w:sz w:val="24"/>
-                <w:szCs w:val="24"/>
-              </w:rPr>
-              <w:t>wordt</w:t>
-            </w:r>
-            <w:proofErr w:type="spellEnd"/>
-            <w:r>
-              <w:rPr>
-                <w:rFonts w:ascii="Arial" w:hAnsi="Arial" w:cs="Arial"/>
-                <w:sz w:val="24"/>
-                <w:szCs w:val="24"/>
-              </w:rPr>
-              <w:t xml:space="preserve"> </w:t>
-            </w:r>
-            <w:proofErr w:type="spellStart"/>
-            <w:r>
-              <w:rPr>
-                <w:rFonts w:ascii="Arial" w:hAnsi="Arial" w:cs="Arial"/>
-                <w:sz w:val="24"/>
-                <w:szCs w:val="24"/>
-              </w:rPr>
-              <w:t>ingedrukt</w:t>
-            </w:r>
-            <w:proofErr w:type="spellEnd"/>
-            <w:r>
-              <w:rPr>
-                <w:rFonts w:ascii="Arial" w:hAnsi="Arial" w:cs="Arial"/>
-                <w:sz w:val="24"/>
-                <w:szCs w:val="24"/>
-              </w:rPr>
-              <w:t>.</w:t>
+              <w:t>boven wordt ingedrukt.</w:t>
             </w:r>
           </w:p>
         </w:tc>
@@ -3348,43 +2869,14 @@
                 <w:szCs w:val="24"/>
               </w:rPr>
             </w:pPr>
-            <w:proofErr w:type="spellStart"/>
-            <w:r>
-              <w:rPr>
-                <w:rFonts w:ascii="Arial" w:hAnsi="Arial" w:cs="Arial"/>
-                <w:sz w:val="24"/>
-                <w:szCs w:val="24"/>
-              </w:rPr>
-              <w:t>Nieuw</w:t>
-            </w:r>
-            <w:proofErr w:type="spellEnd"/>
-            <w:r>
-              <w:rPr>
-                <w:rFonts w:ascii="Arial" w:hAnsi="Arial" w:cs="Arial"/>
-                <w:sz w:val="24"/>
-                <w:szCs w:val="24"/>
-              </w:rPr>
-              <w:t xml:space="preserve"> </w:t>
-            </w:r>
-            <w:proofErr w:type="spellStart"/>
-            <w:r>
-              <w:rPr>
-                <w:rFonts w:ascii="Arial" w:hAnsi="Arial" w:cs="Arial"/>
-                <w:sz w:val="24"/>
-                <w:szCs w:val="24"/>
-              </w:rPr>
-              <w:t>scherm</w:t>
-            </w:r>
-            <w:proofErr w:type="spellEnd"/>
-            <w:r>
-              <w:rPr>
-                <w:rFonts w:ascii="Arial" w:hAnsi="Arial" w:cs="Arial"/>
-                <w:sz w:val="24"/>
-                <w:szCs w:val="24"/>
-              </w:rPr>
-              <w:t xml:space="preserve"> </w:t>
-            </w:r>
-            <w:proofErr w:type="spellStart"/>
+            <w:r>
+              <w:rPr>
+                <w:rFonts w:ascii="Arial" w:hAnsi="Arial" w:cs="Arial"/>
+                <w:sz w:val="24"/>
+                <w:szCs w:val="24"/>
+              </w:rPr>
+              <w:t xml:space="preserve">Nieuw scherm </w:t>
+            </w:r>
             <w:r>
               <w:rPr>
                 <w:rFonts w:ascii="Arial" w:hAnsi="Arial" w:cs="Arial"/>
@@ -3393,34 +2885,14 @@
               </w:rPr>
               <w:t>wordt</w:t>
             </w:r>
-            <w:proofErr w:type="spellEnd"/>
-            <w:r>
-              <w:rPr>
-                <w:rFonts w:ascii="Arial" w:hAnsi="Arial" w:cs="Arial"/>
-                <w:sz w:val="24"/>
-                <w:szCs w:val="24"/>
-              </w:rPr>
-              <w:t xml:space="preserve"> </w:t>
-            </w:r>
-            <w:proofErr w:type="spellStart"/>
-            <w:r>
-              <w:rPr>
-                <w:rFonts w:ascii="Arial" w:hAnsi="Arial" w:cs="Arial"/>
-                <w:sz w:val="24"/>
-                <w:szCs w:val="24"/>
-              </w:rPr>
-              <w:t>geopend</w:t>
-            </w:r>
-            <w:proofErr w:type="spellEnd"/>
-            <w:r>
-              <w:rPr>
-                <w:rFonts w:ascii="Arial" w:hAnsi="Arial" w:cs="Arial"/>
-                <w:sz w:val="24"/>
-                <w:szCs w:val="24"/>
-              </w:rPr>
-              <w:t xml:space="preserve"> met </w:t>
-            </w:r>
-            <w:proofErr w:type="spellStart"/>
+            <w:r>
+              <w:rPr>
+                <w:rFonts w:ascii="Arial" w:hAnsi="Arial" w:cs="Arial"/>
+                <w:sz w:val="24"/>
+                <w:szCs w:val="24"/>
+              </w:rPr>
+              <w:t xml:space="preserve"> geopend met </w:t>
+            </w:r>
             <w:r>
               <w:rPr>
                 <w:rFonts w:ascii="Arial" w:hAnsi="Arial" w:cs="Arial"/>
@@ -3429,32 +2901,13 @@
               </w:rPr>
               <w:t>daarin</w:t>
             </w:r>
-            <w:proofErr w:type="spellEnd"/>
-            <w:r>
-              <w:rPr>
-                <w:rFonts w:ascii="Arial" w:hAnsi="Arial" w:cs="Arial"/>
-                <w:sz w:val="24"/>
-                <w:szCs w:val="24"/>
-              </w:rPr>
-              <w:t xml:space="preserve"> </w:t>
-            </w:r>
-            <w:proofErr w:type="spellStart"/>
-            <w:r>
-              <w:rPr>
-                <w:rFonts w:ascii="Arial" w:hAnsi="Arial" w:cs="Arial"/>
-                <w:sz w:val="24"/>
-                <w:szCs w:val="24"/>
-              </w:rPr>
-              <w:t>alle</w:t>
-            </w:r>
-            <w:proofErr w:type="spellEnd"/>
-            <w:r>
-              <w:rPr>
-                <w:rFonts w:ascii="Arial" w:hAnsi="Arial" w:cs="Arial"/>
-                <w:sz w:val="24"/>
-                <w:szCs w:val="24"/>
-              </w:rPr>
-              <w:t xml:space="preserve"> genre</w:t>
+            <w:r>
+              <w:rPr>
+                <w:rFonts w:ascii="Arial" w:hAnsi="Arial" w:cs="Arial"/>
+                <w:sz w:val="24"/>
+                <w:szCs w:val="24"/>
+              </w:rPr>
+              <w:t xml:space="preserve"> alle genre</w:t>
             </w:r>
             <w:r>
               <w:rPr>
@@ -3523,61 +2976,7 @@
                 <w:sz w:val="24"/>
                 <w:szCs w:val="24"/>
               </w:rPr>
-              <w:t xml:space="preserve">Poster van </w:t>
-            </w:r>
-            <w:proofErr w:type="spellStart"/>
-            <w:r>
-              <w:rPr>
-                <w:rFonts w:ascii="Arial" w:hAnsi="Arial" w:cs="Arial"/>
-                <w:sz w:val="24"/>
-                <w:szCs w:val="24"/>
-              </w:rPr>
-              <w:t>een</w:t>
-            </w:r>
-            <w:proofErr w:type="spellEnd"/>
-            <w:r>
-              <w:rPr>
-                <w:rFonts w:ascii="Arial" w:hAnsi="Arial" w:cs="Arial"/>
-                <w:sz w:val="24"/>
-                <w:szCs w:val="24"/>
-              </w:rPr>
-              <w:t xml:space="preserve"> film </w:t>
-            </w:r>
-            <w:proofErr w:type="spellStart"/>
-            <w:r>
-              <w:rPr>
-                <w:rFonts w:ascii="Arial" w:hAnsi="Arial" w:cs="Arial"/>
-                <w:sz w:val="24"/>
-                <w:szCs w:val="24"/>
-              </w:rPr>
-              <w:t>wordt</w:t>
-            </w:r>
-            <w:proofErr w:type="spellEnd"/>
-            <w:r>
-              <w:rPr>
-                <w:rFonts w:ascii="Arial" w:hAnsi="Arial" w:cs="Arial"/>
-                <w:sz w:val="24"/>
-                <w:szCs w:val="24"/>
-              </w:rPr>
-              <w:t xml:space="preserve"> </w:t>
-            </w:r>
-            <w:proofErr w:type="spellStart"/>
-            <w:r>
-              <w:rPr>
-                <w:rFonts w:ascii="Arial" w:hAnsi="Arial" w:cs="Arial"/>
-                <w:sz w:val="24"/>
-                <w:szCs w:val="24"/>
-              </w:rPr>
-              <w:t>ingedrukt</w:t>
-            </w:r>
-            <w:proofErr w:type="spellEnd"/>
-            <w:r>
-              <w:rPr>
-                <w:rFonts w:ascii="Arial" w:hAnsi="Arial" w:cs="Arial"/>
-                <w:sz w:val="24"/>
-                <w:szCs w:val="24"/>
-              </w:rPr>
-              <w:t>.</w:t>
+              <w:t>Poster van een film wordt ingedrukt.</w:t>
             </w:r>
           </w:p>
         </w:tc>
@@ -3595,131 +2994,13 @@
                 <w:szCs w:val="24"/>
               </w:rPr>
             </w:pPr>
-            <w:proofErr w:type="spellStart"/>
-            <w:r>
-              <w:rPr>
-                <w:rFonts w:ascii="Arial" w:hAnsi="Arial" w:cs="Arial"/>
-                <w:sz w:val="24"/>
-                <w:szCs w:val="24"/>
-              </w:rPr>
-              <w:t>Nieuw</w:t>
-            </w:r>
-            <w:proofErr w:type="spellEnd"/>
-            <w:r>
-              <w:rPr>
-                <w:rFonts w:ascii="Arial" w:hAnsi="Arial" w:cs="Arial"/>
-                <w:sz w:val="24"/>
-                <w:szCs w:val="24"/>
-              </w:rPr>
-              <w:t xml:space="preserve"> </w:t>
-            </w:r>
-            <w:proofErr w:type="spellStart"/>
-            <w:r>
-              <w:rPr>
-                <w:rFonts w:ascii="Arial" w:hAnsi="Arial" w:cs="Arial"/>
-                <w:sz w:val="24"/>
-                <w:szCs w:val="24"/>
-              </w:rPr>
-              <w:t>scherm</w:t>
-            </w:r>
-            <w:proofErr w:type="spellEnd"/>
-            <w:r>
-              <w:rPr>
-                <w:rFonts w:ascii="Arial" w:hAnsi="Arial" w:cs="Arial"/>
-                <w:sz w:val="24"/>
-                <w:szCs w:val="24"/>
-              </w:rPr>
-              <w:t xml:space="preserve"> </w:t>
-            </w:r>
-            <w:proofErr w:type="spellStart"/>
-            <w:r>
-              <w:rPr>
-                <w:rFonts w:ascii="Arial" w:hAnsi="Arial" w:cs="Arial"/>
-                <w:sz w:val="24"/>
-                <w:szCs w:val="24"/>
-              </w:rPr>
-              <w:t>wordt</w:t>
-            </w:r>
-            <w:proofErr w:type="spellEnd"/>
-            <w:r>
-              <w:rPr>
-                <w:rFonts w:ascii="Arial" w:hAnsi="Arial" w:cs="Arial"/>
-                <w:sz w:val="24"/>
-                <w:szCs w:val="24"/>
-              </w:rPr>
-              <w:t xml:space="preserve"> </w:t>
-            </w:r>
-            <w:proofErr w:type="spellStart"/>
-            <w:r>
-              <w:rPr>
-                <w:rFonts w:ascii="Arial" w:hAnsi="Arial" w:cs="Arial"/>
-                <w:sz w:val="24"/>
-                <w:szCs w:val="24"/>
-              </w:rPr>
-              <w:t>geopend</w:t>
-            </w:r>
-            <w:proofErr w:type="spellEnd"/>
-            <w:r>
-              <w:rPr>
-                <w:rFonts w:ascii="Arial" w:hAnsi="Arial" w:cs="Arial"/>
-                <w:sz w:val="24"/>
-                <w:szCs w:val="24"/>
-              </w:rPr>
-              <w:t xml:space="preserve"> met </w:t>
-            </w:r>
-            <w:proofErr w:type="spellStart"/>
-            <w:r>
-              <w:rPr>
-                <w:rFonts w:ascii="Arial" w:hAnsi="Arial" w:cs="Arial"/>
-                <w:sz w:val="24"/>
-                <w:szCs w:val="24"/>
-              </w:rPr>
-              <w:t>detailinformatie</w:t>
-            </w:r>
-            <w:proofErr w:type="spellEnd"/>
-            <w:r>
-              <w:rPr>
-                <w:rFonts w:ascii="Arial" w:hAnsi="Arial" w:cs="Arial"/>
-                <w:sz w:val="24"/>
-                <w:szCs w:val="24"/>
-              </w:rPr>
-              <w:t xml:space="preserve"> van de film </w:t>
-            </w:r>
-            <w:proofErr w:type="spellStart"/>
-            <w:r>
-              <w:rPr>
-                <w:rFonts w:ascii="Arial" w:hAnsi="Arial" w:cs="Arial"/>
-                <w:sz w:val="24"/>
-                <w:szCs w:val="24"/>
-              </w:rPr>
-              <w:t>dat</w:t>
-            </w:r>
-            <w:proofErr w:type="spellEnd"/>
-            <w:r>
-              <w:rPr>
-                <w:rFonts w:ascii="Arial" w:hAnsi="Arial" w:cs="Arial"/>
-                <w:sz w:val="24"/>
-                <w:szCs w:val="24"/>
-              </w:rPr>
-              <w:t xml:space="preserve"> </w:t>
-            </w:r>
-            <w:proofErr w:type="spellStart"/>
-            <w:r>
-              <w:rPr>
-                <w:rFonts w:ascii="Arial" w:hAnsi="Arial" w:cs="Arial"/>
-                <w:sz w:val="24"/>
-                <w:szCs w:val="24"/>
-              </w:rPr>
-              <w:t>geklikt</w:t>
-            </w:r>
-            <w:proofErr w:type="spellEnd"/>
-            <w:r>
-              <w:rPr>
-                <w:rFonts w:ascii="Arial" w:hAnsi="Arial" w:cs="Arial"/>
-                <w:sz w:val="24"/>
-                <w:szCs w:val="24"/>
-              </w:rPr>
-              <w:t xml:space="preserve"> is</w:t>
+            <w:r>
+              <w:rPr>
+                <w:rFonts w:ascii="Arial" w:hAnsi="Arial" w:cs="Arial"/>
+                <w:sz w:val="24"/>
+                <w:szCs w:val="24"/>
+              </w:rPr>
+              <w:t>Nieuw scherm wordt geopend met detailinformatie van de film dat geklikt is</w:t>
             </w:r>
           </w:p>
         </w:tc>
@@ -4198,23 +3479,7 @@
                 <w:sz w:val="24"/>
               </w:rPr>
               <w:lastRenderedPageBreak/>
-              <w:t xml:space="preserve">Genre is geselecteerd en de </w:t>
-            </w:r>
-            <w:proofErr w:type="spellStart"/>
-            <w:r>
-              <w:rPr>
-                <w:rFonts w:ascii="Arial" w:hAnsi="Arial" w:cs="Arial"/>
-                <w:sz w:val="24"/>
-              </w:rPr>
-              <w:t>apply</w:t>
-            </w:r>
-            <w:proofErr w:type="spellEnd"/>
-            <w:r>
-              <w:rPr>
-                <w:rFonts w:ascii="Arial" w:hAnsi="Arial" w:cs="Arial"/>
-                <w:sz w:val="24"/>
-              </w:rPr>
-              <w:t xml:space="preserve"> button wordt ingedrukt.</w:t>
+              <w:t>Genre is geselecteerd en de apply button wordt ingedrukt.</w:t>
             </w:r>
           </w:p>
         </w:tc>
@@ -7338,25 +6603,7 @@
                 <w:sz w:val="24"/>
                 <w:szCs w:val="24"/>
               </w:rPr>
-              <w:t xml:space="preserve">Er is een map van google </w:t>
-            </w:r>
-            <w:proofErr w:type="spellStart"/>
-            <w:r>
-              <w:rPr>
-                <w:rFonts w:ascii="Arial" w:hAnsi="Arial" w:cs="Arial"/>
-                <w:sz w:val="24"/>
-                <w:szCs w:val="24"/>
-              </w:rPr>
-              <w:t>maps</w:t>
-            </w:r>
-            <w:proofErr w:type="spellEnd"/>
-            <w:r>
-              <w:rPr>
-                <w:rFonts w:ascii="Arial" w:hAnsi="Arial" w:cs="Arial"/>
-                <w:sz w:val="24"/>
-                <w:szCs w:val="24"/>
-              </w:rPr>
-              <w:t xml:space="preserve"> getoond en er staat een marker die de locatie aangeeft van waar de bioscoop is</w:t>
+              <w:t>Er is een map van google maps getoond en er staat een marker die de locatie aangeeft van waar de bioscoop is</w:t>
             </w:r>
           </w:p>
         </w:tc>
@@ -7437,25 +6684,7 @@
                 <w:sz w:val="24"/>
                 <w:szCs w:val="24"/>
               </w:rPr>
-              <w:t xml:space="preserve">De google </w:t>
-            </w:r>
-            <w:proofErr w:type="spellStart"/>
-            <w:r>
-              <w:rPr>
-                <w:rFonts w:ascii="Arial" w:hAnsi="Arial" w:cs="Arial"/>
-                <w:sz w:val="24"/>
-                <w:szCs w:val="24"/>
-              </w:rPr>
-              <w:t>maps</w:t>
-            </w:r>
-            <w:proofErr w:type="spellEnd"/>
-            <w:r>
-              <w:rPr>
-                <w:rFonts w:ascii="Arial" w:hAnsi="Arial" w:cs="Arial"/>
-                <w:sz w:val="24"/>
-                <w:szCs w:val="24"/>
-              </w:rPr>
-              <w:t xml:space="preserve"> kan naar een andere locatie worden gesleept </w:t>
+              <w:t xml:space="preserve">De google maps kan naar een andere locatie worden gesleept </w:t>
             </w:r>
           </w:p>
         </w:tc>
@@ -7663,6 +6892,412 @@
         </w:rPr>
       </w:pPr>
     </w:p>
+    <w:p>
+      <w:pPr>
+        <w:pStyle w:val="Kop2"/>
+        <w:rPr>
+          <w:rFonts w:ascii="Arial" w:hAnsi="Arial" w:cs="Arial"/>
+          <w:sz w:val="24"/>
+          <w:szCs w:val="24"/>
+        </w:rPr>
+      </w:pPr>
+      <w:r>
+        <w:rPr>
+          <w:rFonts w:ascii="Arial" w:hAnsi="Arial" w:cs="Arial"/>
+          <w:sz w:val="24"/>
+          <w:szCs w:val="24"/>
+        </w:rPr>
+        <w:t xml:space="preserve">2.12 </w:t>
+      </w:r>
+      <w:r>
+        <w:rPr>
+          <w:rFonts w:ascii="Arial" w:hAnsi="Arial" w:cs="Arial"/>
+          <w:sz w:val="24"/>
+          <w:szCs w:val="24"/>
+        </w:rPr>
+        <w:t>Layout</w:t>
+      </w:r>
+    </w:p>
+    <w:tbl>
+      <w:tblPr>
+        <w:tblStyle w:val="Rastertabel2"/>
+        <w:tblW w:w="9751" w:type="dxa"/>
+        <w:tblLook w:val="04A0" w:firstRow="1" w:lastRow="0" w:firstColumn="1" w:lastColumn="0" w:noHBand="0" w:noVBand="1"/>
+      </w:tblPr>
+      <w:tblGrid>
+        <w:gridCol w:w="6379"/>
+        <w:gridCol w:w="1198"/>
+        <w:gridCol w:w="2174"/>
+      </w:tblGrid>
+      <w:tr>
+        <w:trPr>
+          <w:cnfStyle w:val="100000000000" w:firstRow="1" w:lastRow="0" w:firstColumn="0" w:lastColumn="0" w:oddVBand="0" w:evenVBand="0" w:oddHBand="0" w:evenHBand="0" w:firstRowFirstColumn="0" w:firstRowLastColumn="0" w:lastRowFirstColumn="0" w:lastRowLastColumn="0"/>
+          <w:trHeight w:val="682"/>
+        </w:trPr>
+        <w:tc>
+          <w:tcPr>
+            <w:cnfStyle w:val="001000000000" w:firstRow="0" w:lastRow="0" w:firstColumn="1" w:lastColumn="0" w:oddVBand="0" w:evenVBand="0" w:oddHBand="0" w:evenHBand="0" w:firstRowFirstColumn="0" w:firstRowLastColumn="0" w:lastRowFirstColumn="0" w:lastRowLastColumn="0"/>
+            <w:tcW w:w="6379" w:type="dxa"/>
+          </w:tcPr>
+          <w:p>
+            <w:pPr>
+              <w:rPr>
+                <w:rFonts w:ascii="Arial" w:hAnsi="Arial" w:cs="Arial"/>
+                <w:sz w:val="24"/>
+                <w:szCs w:val="24"/>
+              </w:rPr>
+            </w:pPr>
+            <w:r>
+              <w:rPr>
+                <w:rFonts w:ascii="Arial" w:hAnsi="Arial" w:cs="Arial"/>
+                <w:sz w:val="24"/>
+                <w:szCs w:val="24"/>
+              </w:rPr>
+              <w:t>Functionele handeling</w:t>
+            </w:r>
+          </w:p>
+        </w:tc>
+        <w:tc>
+          <w:tcPr>
+            <w:tcW w:w="1198" w:type="dxa"/>
+          </w:tcPr>
+          <w:p>
+            <w:pPr>
+              <w:cnfStyle w:val="100000000000" w:firstRow="1" w:lastRow="0" w:firstColumn="0" w:lastColumn="0" w:oddVBand="0" w:evenVBand="0" w:oddHBand="0" w:evenHBand="0" w:firstRowFirstColumn="0" w:firstRowLastColumn="0" w:lastRowFirstColumn="0" w:lastRowLastColumn="0"/>
+              <w:rPr>
+                <w:rFonts w:ascii="Arial" w:hAnsi="Arial" w:cs="Arial"/>
+                <w:sz w:val="24"/>
+                <w:szCs w:val="24"/>
+              </w:rPr>
+            </w:pPr>
+            <w:r>
+              <w:rPr>
+                <w:rFonts w:ascii="Arial" w:hAnsi="Arial" w:cs="Arial"/>
+                <w:sz w:val="24"/>
+                <w:szCs w:val="24"/>
+              </w:rPr>
+              <w:t>Akkoord Ja/Nee</w:t>
+            </w:r>
+          </w:p>
+        </w:tc>
+        <w:tc>
+          <w:tcPr>
+            <w:tcW w:w="2174" w:type="dxa"/>
+          </w:tcPr>
+          <w:p>
+            <w:pPr>
+              <w:cnfStyle w:val="100000000000" w:firstRow="1" w:lastRow="0" w:firstColumn="0" w:lastColumn="0" w:oddVBand="0" w:evenVBand="0" w:oddHBand="0" w:evenHBand="0" w:firstRowFirstColumn="0" w:firstRowLastColumn="0" w:lastRowFirstColumn="0" w:lastRowLastColumn="0"/>
+              <w:rPr>
+                <w:rFonts w:ascii="Arial" w:hAnsi="Arial" w:cs="Arial"/>
+                <w:sz w:val="24"/>
+                <w:szCs w:val="24"/>
+              </w:rPr>
+            </w:pPr>
+            <w:r>
+              <w:rPr>
+                <w:rFonts w:ascii="Arial" w:hAnsi="Arial" w:cs="Arial"/>
+                <w:sz w:val="24"/>
+                <w:szCs w:val="24"/>
+              </w:rPr>
+              <w:t>Opmerking</w:t>
+            </w:r>
+          </w:p>
+        </w:tc>
+      </w:tr>
+      <w:tr>
+        <w:trPr>
+          <w:cnfStyle w:val="000000100000" w:firstRow="0" w:lastRow="0" w:firstColumn="0" w:lastColumn="0" w:oddVBand="0" w:evenVBand="0" w:oddHBand="1" w:evenHBand="0" w:firstRowFirstColumn="0" w:firstRowLastColumn="0" w:lastRowFirstColumn="0" w:lastRowLastColumn="0"/>
+          <w:trHeight w:val="333"/>
+        </w:trPr>
+        <w:tc>
+          <w:tcPr>
+            <w:cnfStyle w:val="001000000000" w:firstRow="0" w:lastRow="0" w:firstColumn="1" w:lastColumn="0" w:oddVBand="0" w:evenVBand="0" w:oddHBand="0" w:evenHBand="0" w:firstRowFirstColumn="0" w:firstRowLastColumn="0" w:lastRowFirstColumn="0" w:lastRowLastColumn="0"/>
+            <w:tcW w:w="6379" w:type="dxa"/>
+          </w:tcPr>
+          <w:p>
+            <w:pPr>
+              <w:rPr>
+                <w:rFonts w:ascii="Arial" w:hAnsi="Arial" w:cs="Arial"/>
+                <w:sz w:val="24"/>
+                <w:szCs w:val="24"/>
+              </w:rPr>
+            </w:pPr>
+            <w:r>
+              <w:rPr>
+                <w:rFonts w:ascii="Arial" w:hAnsi="Arial" w:cs="Arial"/>
+                <w:sz w:val="24"/>
+                <w:szCs w:val="24"/>
+              </w:rPr>
+              <w:t>De kleuren combinatie donkergrijs, rood en wit.</w:t>
+            </w:r>
+          </w:p>
+        </w:tc>
+        <w:tc>
+          <w:tcPr>
+            <w:tcW w:w="1198" w:type="dxa"/>
+          </w:tcPr>
+          <w:p>
+            <w:pPr>
+              <w:cnfStyle w:val="000000100000" w:firstRow="0" w:lastRow="0" w:firstColumn="0" w:lastColumn="0" w:oddVBand="0" w:evenVBand="0" w:oddHBand="1" w:evenHBand="0" w:firstRowFirstColumn="0" w:firstRowLastColumn="0" w:lastRowFirstColumn="0" w:lastRowLastColumn="0"/>
+              <w:rPr>
+                <w:rFonts w:ascii="Arial" w:hAnsi="Arial" w:cs="Arial"/>
+                <w:sz w:val="24"/>
+                <w:szCs w:val="24"/>
+              </w:rPr>
+            </w:pPr>
+          </w:p>
+        </w:tc>
+        <w:tc>
+          <w:tcPr>
+            <w:tcW w:w="2174" w:type="dxa"/>
+          </w:tcPr>
+          <w:p>
+            <w:pPr>
+              <w:cnfStyle w:val="000000100000" w:firstRow="0" w:lastRow="0" w:firstColumn="0" w:lastColumn="0" w:oddVBand="0" w:evenVBand="0" w:oddHBand="1" w:evenHBand="0" w:firstRowFirstColumn="0" w:firstRowLastColumn="0" w:lastRowFirstColumn="0" w:lastRowLastColumn="0"/>
+              <w:rPr>
+                <w:rFonts w:ascii="Arial" w:hAnsi="Arial" w:cs="Arial"/>
+                <w:sz w:val="24"/>
+                <w:szCs w:val="24"/>
+              </w:rPr>
+            </w:pPr>
+          </w:p>
+        </w:tc>
+      </w:tr>
+      <w:tr>
+        <w:trPr>
+          <w:trHeight w:val="347"/>
+        </w:trPr>
+        <w:tc>
+          <w:tcPr>
+            <w:cnfStyle w:val="001000000000" w:firstRow="0" w:lastRow="0" w:firstColumn="1" w:lastColumn="0" w:oddVBand="0" w:evenVBand="0" w:oddHBand="0" w:evenHBand="0" w:firstRowFirstColumn="0" w:firstRowLastColumn="0" w:lastRowFirstColumn="0" w:lastRowLastColumn="0"/>
+            <w:tcW w:w="6379" w:type="dxa"/>
+          </w:tcPr>
+          <w:p>
+            <w:pPr>
+              <w:rPr>
+                <w:rFonts w:ascii="Arial" w:hAnsi="Arial" w:cs="Arial"/>
+                <w:sz w:val="24"/>
+                <w:szCs w:val="24"/>
+              </w:rPr>
+            </w:pPr>
+            <w:r>
+              <w:rPr>
+                <w:rFonts w:ascii="Arial" w:hAnsi="Arial" w:cs="Arial"/>
+                <w:sz w:val="24"/>
+                <w:szCs w:val="24"/>
+              </w:rPr>
+              <w:t>De taalkeuze in het Engels.</w:t>
+            </w:r>
+          </w:p>
+        </w:tc>
+        <w:tc>
+          <w:tcPr>
+            <w:tcW w:w="1198" w:type="dxa"/>
+          </w:tcPr>
+          <w:p>
+            <w:pPr>
+              <w:cnfStyle w:val="000000000000" w:firstRow="0" w:lastRow="0" w:firstColumn="0" w:lastColumn="0" w:oddVBand="0" w:evenVBand="0" w:oddHBand="0" w:evenHBand="0" w:firstRowFirstColumn="0" w:firstRowLastColumn="0" w:lastRowFirstColumn="0" w:lastRowLastColumn="0"/>
+              <w:rPr>
+                <w:rFonts w:ascii="Arial" w:hAnsi="Arial" w:cs="Arial"/>
+                <w:sz w:val="24"/>
+                <w:szCs w:val="24"/>
+              </w:rPr>
+            </w:pPr>
+          </w:p>
+        </w:tc>
+        <w:tc>
+          <w:tcPr>
+            <w:tcW w:w="2174" w:type="dxa"/>
+          </w:tcPr>
+          <w:p>
+            <w:pPr>
+              <w:cnfStyle w:val="000000000000" w:firstRow="0" w:lastRow="0" w:firstColumn="0" w:lastColumn="0" w:oddVBand="0" w:evenVBand="0" w:oddHBand="0" w:evenHBand="0" w:firstRowFirstColumn="0" w:firstRowLastColumn="0" w:lastRowFirstColumn="0" w:lastRowLastColumn="0"/>
+              <w:rPr>
+                <w:rFonts w:ascii="Arial" w:hAnsi="Arial" w:cs="Arial"/>
+                <w:sz w:val="24"/>
+                <w:szCs w:val="24"/>
+              </w:rPr>
+            </w:pPr>
+          </w:p>
+        </w:tc>
+      </w:tr>
+      <w:tr>
+        <w:trPr>
+          <w:cnfStyle w:val="000000100000" w:firstRow="0" w:lastRow="0" w:firstColumn="0" w:lastColumn="0" w:oddVBand="0" w:evenVBand="0" w:oddHBand="1" w:evenHBand="0" w:firstRowFirstColumn="0" w:firstRowLastColumn="0" w:lastRowFirstColumn="0" w:lastRowLastColumn="0"/>
+          <w:trHeight w:val="347"/>
+        </w:trPr>
+        <w:tc>
+          <w:tcPr>
+            <w:cnfStyle w:val="001000000000" w:firstRow="0" w:lastRow="0" w:firstColumn="1" w:lastColumn="0" w:oddVBand="0" w:evenVBand="0" w:oddHBand="0" w:evenHBand="0" w:firstRowFirstColumn="0" w:firstRowLastColumn="0" w:lastRowFirstColumn="0" w:lastRowLastColumn="0"/>
+            <w:tcW w:w="6379" w:type="dxa"/>
+          </w:tcPr>
+          <w:p>
+            <w:pPr>
+              <w:rPr>
+                <w:rFonts w:ascii="Arial" w:hAnsi="Arial" w:cs="Arial"/>
+                <w:sz w:val="24"/>
+                <w:szCs w:val="24"/>
+              </w:rPr>
+            </w:pPr>
+            <w:r>
+              <w:rPr>
+                <w:rFonts w:ascii="Arial" w:hAnsi="Arial" w:cs="Arial"/>
+                <w:sz w:val="24"/>
+                <w:szCs w:val="24"/>
+              </w:rPr>
+              <w:t>Groote van de posters.</w:t>
+            </w:r>
+          </w:p>
+        </w:tc>
+        <w:tc>
+          <w:tcPr>
+            <w:tcW w:w="1198" w:type="dxa"/>
+          </w:tcPr>
+          <w:p>
+            <w:pPr>
+              <w:cnfStyle w:val="000000100000" w:firstRow="0" w:lastRow="0" w:firstColumn="0" w:lastColumn="0" w:oddVBand="0" w:evenVBand="0" w:oddHBand="1" w:evenHBand="0" w:firstRowFirstColumn="0" w:firstRowLastColumn="0" w:lastRowFirstColumn="0" w:lastRowLastColumn="0"/>
+              <w:rPr>
+                <w:rFonts w:ascii="Arial" w:hAnsi="Arial" w:cs="Arial"/>
+                <w:sz w:val="24"/>
+                <w:szCs w:val="24"/>
+              </w:rPr>
+            </w:pPr>
+          </w:p>
+        </w:tc>
+        <w:tc>
+          <w:tcPr>
+            <w:tcW w:w="2174" w:type="dxa"/>
+          </w:tcPr>
+          <w:p>
+            <w:pPr>
+              <w:cnfStyle w:val="000000100000" w:firstRow="0" w:lastRow="0" w:firstColumn="0" w:lastColumn="0" w:oddVBand="0" w:evenVBand="0" w:oddHBand="1" w:evenHBand="0" w:firstRowFirstColumn="0" w:firstRowLastColumn="0" w:lastRowFirstColumn="0" w:lastRowLastColumn="0"/>
+              <w:rPr>
+                <w:rFonts w:ascii="Arial" w:hAnsi="Arial" w:cs="Arial"/>
+                <w:sz w:val="24"/>
+                <w:szCs w:val="24"/>
+              </w:rPr>
+            </w:pPr>
+          </w:p>
+        </w:tc>
+      </w:tr>
+      <w:tr>
+        <w:trPr>
+          <w:trHeight w:val="347"/>
+        </w:trPr>
+        <w:tc>
+          <w:tcPr>
+            <w:cnfStyle w:val="001000000000" w:firstRow="0" w:lastRow="0" w:firstColumn="1" w:lastColumn="0" w:oddVBand="0" w:evenVBand="0" w:oddHBand="0" w:evenHBand="0" w:firstRowFirstColumn="0" w:firstRowLastColumn="0" w:lastRowFirstColumn="0" w:lastRowLastColumn="0"/>
+            <w:tcW w:w="6379" w:type="dxa"/>
+          </w:tcPr>
+          <w:p>
+            <w:pPr>
+              <w:rPr>
+                <w:rFonts w:ascii="Arial" w:hAnsi="Arial" w:cs="Arial"/>
+                <w:sz w:val="24"/>
+                <w:szCs w:val="24"/>
+              </w:rPr>
+            </w:pPr>
+            <w:r>
+              <w:rPr>
+                <w:rFonts w:ascii="Arial" w:hAnsi="Arial" w:cs="Arial"/>
+                <w:sz w:val="24"/>
+                <w:szCs w:val="24"/>
+              </w:rPr>
+              <w:t>De naam van de applicatie.</w:t>
+            </w:r>
+          </w:p>
+        </w:tc>
+        <w:tc>
+          <w:tcPr>
+            <w:tcW w:w="1198" w:type="dxa"/>
+          </w:tcPr>
+          <w:p>
+            <w:pPr>
+              <w:cnfStyle w:val="000000000000" w:firstRow="0" w:lastRow="0" w:firstColumn="0" w:lastColumn="0" w:oddVBand="0" w:evenVBand="0" w:oddHBand="0" w:evenHBand="0" w:firstRowFirstColumn="0" w:firstRowLastColumn="0" w:lastRowFirstColumn="0" w:lastRowLastColumn="0"/>
+              <w:rPr>
+                <w:rFonts w:ascii="Arial" w:hAnsi="Arial" w:cs="Arial"/>
+                <w:sz w:val="24"/>
+                <w:szCs w:val="24"/>
+              </w:rPr>
+            </w:pPr>
+          </w:p>
+        </w:tc>
+        <w:tc>
+          <w:tcPr>
+            <w:tcW w:w="2174" w:type="dxa"/>
+          </w:tcPr>
+          <w:p>
+            <w:pPr>
+              <w:cnfStyle w:val="000000000000" w:firstRow="0" w:lastRow="0" w:firstColumn="0" w:lastColumn="0" w:oddVBand="0" w:evenVBand="0" w:oddHBand="0" w:evenHBand="0" w:firstRowFirstColumn="0" w:firstRowLastColumn="0" w:lastRowFirstColumn="0" w:lastRowLastColumn="0"/>
+              <w:rPr>
+                <w:rFonts w:ascii="Arial" w:hAnsi="Arial" w:cs="Arial"/>
+                <w:sz w:val="24"/>
+                <w:szCs w:val="24"/>
+              </w:rPr>
+            </w:pPr>
+          </w:p>
+        </w:tc>
+      </w:tr>
+      <w:tr>
+        <w:trPr>
+          <w:cnfStyle w:val="000000100000" w:firstRow="0" w:lastRow="0" w:firstColumn="0" w:lastColumn="0" w:oddVBand="0" w:evenVBand="0" w:oddHBand="1" w:evenHBand="0" w:firstRowFirstColumn="0" w:firstRowLastColumn="0" w:lastRowFirstColumn="0" w:lastRowLastColumn="0"/>
+          <w:trHeight w:val="347"/>
+        </w:trPr>
+        <w:tc>
+          <w:tcPr>
+            <w:cnfStyle w:val="001000000000" w:firstRow="0" w:lastRow="0" w:firstColumn="1" w:lastColumn="0" w:oddVBand="0" w:evenVBand="0" w:oddHBand="0" w:evenHBand="0" w:firstRowFirstColumn="0" w:firstRowLastColumn="0" w:lastRowFirstColumn="0" w:lastRowLastColumn="0"/>
+            <w:tcW w:w="6379" w:type="dxa"/>
+          </w:tcPr>
+          <w:p>
+            <w:pPr>
+              <w:rPr>
+                <w:rFonts w:ascii="Arial" w:hAnsi="Arial" w:cs="Arial"/>
+                <w:sz w:val="24"/>
+                <w:szCs w:val="24"/>
+              </w:rPr>
+            </w:pPr>
+            <w:r>
+              <w:rPr>
+                <w:rFonts w:ascii="Arial" w:hAnsi="Arial" w:cs="Arial"/>
+                <w:sz w:val="24"/>
+                <w:szCs w:val="24"/>
+              </w:rPr>
+              <w:t>De icons in het menu.</w:t>
+            </w:r>
+          </w:p>
+        </w:tc>
+        <w:tc>
+          <w:tcPr>
+            <w:tcW w:w="1198" w:type="dxa"/>
+          </w:tcPr>
+          <w:p>
+            <w:pPr>
+              <w:cnfStyle w:val="000000100000" w:firstRow="0" w:lastRow="0" w:firstColumn="0" w:lastColumn="0" w:oddVBand="0" w:evenVBand="0" w:oddHBand="1" w:evenHBand="0" w:firstRowFirstColumn="0" w:firstRowLastColumn="0" w:lastRowFirstColumn="0" w:lastRowLastColumn="0"/>
+              <w:rPr>
+                <w:rFonts w:ascii="Arial" w:hAnsi="Arial" w:cs="Arial"/>
+                <w:sz w:val="24"/>
+                <w:szCs w:val="24"/>
+              </w:rPr>
+            </w:pPr>
+          </w:p>
+        </w:tc>
+        <w:tc>
+          <w:tcPr>
+            <w:tcW w:w="2174" w:type="dxa"/>
+          </w:tcPr>
+          <w:p>
+            <w:pPr>
+              <w:cnfStyle w:val="000000100000" w:firstRow="0" w:lastRow="0" w:firstColumn="0" w:lastColumn="0" w:oddVBand="0" w:evenVBand="0" w:oddHBand="1" w:evenHBand="0" w:firstRowFirstColumn="0" w:firstRowLastColumn="0" w:lastRowFirstColumn="0" w:lastRowLastColumn="0"/>
+              <w:rPr>
+                <w:rFonts w:ascii="Arial" w:hAnsi="Arial" w:cs="Arial"/>
+                <w:sz w:val="24"/>
+                <w:szCs w:val="24"/>
+              </w:rPr>
+            </w:pPr>
+          </w:p>
+        </w:tc>
+      </w:tr>
+    </w:tbl>
     <w:p>
       <w:pPr>
         <w:rPr>
@@ -7696,6 +7331,7 @@
       <w:bookmarkEnd w:id="14"/>
     </w:p>
     <w:sectPr>
+      <w:footerReference w:type="default" r:id="rId9"/>
       <w:pgSz w:w="11906" w:h="16838"/>
       <w:pgMar w:top="1440" w:right="1440" w:bottom="1440" w:left="1440" w:header="708" w:footer="708" w:gutter="0"/>
       <w:pgNumType w:start="0"/>
@@ -7705,6 +7341,101 @@
     </w:sectPr>
   </w:body>
 </w:document>
+</file>
+
+<file path=word/endnotes.xml><?xml version="1.0" encoding="utf-8"?>
+<w:endnotes xmlns:wpc="http://schemas.microsoft.com/office/word/2010/wordprocessingCanvas" xmlns:mc="http://schemas.openxmlformats.org/markup-compatibility/2006" xmlns:o="urn:schemas-microsoft-com:office:office" xmlns:r="http://schemas.openxmlformats.org/officeDocument/2006/relationships" xmlns:m="http://schemas.openxmlformats.org/officeDocument/2006/math" xmlns:v="urn:schemas-microsoft-com:vml" xmlns:wp14="http://schemas.microsoft.com/office/word/2010/wordprocessingDrawing" xmlns:wp="http://schemas.openxmlformats.org/drawingml/2006/wordprocessingDrawing" xmlns:w10="urn:schemas-microsoft-com:office:word" xmlns:w="http://schemas.openxmlformats.org/wordprocessingml/2006/main" xmlns:w14="http://schemas.microsoft.com/office/word/2010/wordml" xmlns:w15="http://schemas.microsoft.com/office/word/2012/wordml" xmlns:wpg="http://schemas.microsoft.com/office/word/2010/wordprocessingGroup" xmlns:wpi="http://schemas.microsoft.com/office/word/2010/wordprocessingInk" xmlns:wne="http://schemas.microsoft.com/office/word/2006/wordml" xmlns:wps="http://schemas.microsoft.com/office/word/2010/wordprocessingShape" mc:Ignorable="w14 w15 wp14">
+  <w:endnote w:type="separator" w:id="-1">
+    <w:p>
+      <w:pPr>
+        <w:spacing w:after="0" w:line="240" w:lineRule="auto"/>
+      </w:pPr>
+      <w:r>
+        <w:separator/>
+      </w:r>
+    </w:p>
+  </w:endnote>
+  <w:endnote w:type="continuationSeparator" w:id="0">
+    <w:p>
+      <w:pPr>
+        <w:spacing w:after="0" w:line="240" w:lineRule="auto"/>
+      </w:pPr>
+      <w:r>
+        <w:continuationSeparator/>
+      </w:r>
+    </w:p>
+  </w:endnote>
+</w:endnotes>
+</file>
+
+<file path=word/footer1.xml><?xml version="1.0" encoding="utf-8"?>
+<w:ftr xmlns:wpc="http://schemas.microsoft.com/office/word/2010/wordprocessingCanvas" xmlns:mc="http://schemas.openxmlformats.org/markup-compatibility/2006" xmlns:o="urn:schemas-microsoft-com:office:office" xmlns:r="http://schemas.openxmlformats.org/officeDocument/2006/relationships" xmlns:m="http://schemas.openxmlformats.org/officeDocument/2006/math" xmlns:v="urn:schemas-microsoft-com:vml" xmlns:wp14="http://schemas.microsoft.com/office/word/2010/wordprocessingDrawing" xmlns:wp="http://schemas.openxmlformats.org/drawingml/2006/wordprocessingDrawing" xmlns:w10="urn:schemas-microsoft-com:office:word" xmlns:w="http://schemas.openxmlformats.org/wordprocessingml/2006/main" xmlns:w14="http://schemas.microsoft.com/office/word/2010/wordml" xmlns:w15="http://schemas.microsoft.com/office/word/2012/wordml" xmlns:wpg="http://schemas.microsoft.com/office/word/2010/wordprocessingGroup" xmlns:wpi="http://schemas.microsoft.com/office/word/2010/wordprocessingInk" xmlns:wne="http://schemas.microsoft.com/office/word/2006/wordml" xmlns:wps="http://schemas.microsoft.com/office/word/2010/wordprocessingShape" mc:Ignorable="w14 w15 wp14">
+  <w:sdt>
+    <w:sdtPr>
+      <w:id w:val="-972135314"/>
+      <w:docPartObj>
+        <w:docPartGallery w:val="Page Numbers (Bottom of Page)"/>
+        <w:docPartUnique/>
+      </w:docPartObj>
+    </w:sdtPr>
+    <w:sdtContent>
+      <w:p>
+        <w:pPr>
+          <w:pStyle w:val="Voettekst"/>
+          <w:jc w:val="right"/>
+        </w:pPr>
+        <w:r>
+          <w:fldChar w:fldCharType="begin"/>
+        </w:r>
+        <w:r>
+          <w:instrText>PAGE   \* MERGEFORMAT</w:instrText>
+        </w:r>
+        <w:r>
+          <w:fldChar w:fldCharType="separate"/>
+        </w:r>
+        <w:r>
+          <w:rPr>
+            <w:noProof/>
+          </w:rPr>
+          <w:t>8</w:t>
+        </w:r>
+        <w:r>
+          <w:fldChar w:fldCharType="end"/>
+        </w:r>
+      </w:p>
+    </w:sdtContent>
+  </w:sdt>
+  <w:p>
+    <w:pPr>
+      <w:pStyle w:val="Voettekst"/>
+    </w:pPr>
+  </w:p>
+</w:ftr>
+</file>
+
+<file path=word/footnotes.xml><?xml version="1.0" encoding="utf-8"?>
+<w:footnotes xmlns:wpc="http://schemas.microsoft.com/office/word/2010/wordprocessingCanvas" xmlns:mc="http://schemas.openxmlformats.org/markup-compatibility/2006" xmlns:o="urn:schemas-microsoft-com:office:office" xmlns:r="http://schemas.openxmlformats.org/officeDocument/2006/relationships" xmlns:m="http://schemas.openxmlformats.org/officeDocument/2006/math" xmlns:v="urn:schemas-microsoft-com:vml" xmlns:wp14="http://schemas.microsoft.com/office/word/2010/wordprocessingDrawing" xmlns:wp="http://schemas.openxmlformats.org/drawingml/2006/wordprocessingDrawing" xmlns:w10="urn:schemas-microsoft-com:office:word" xmlns:w="http://schemas.openxmlformats.org/wordprocessingml/2006/main" xmlns:w14="http://schemas.microsoft.com/office/word/2010/wordml" xmlns:w15="http://schemas.microsoft.com/office/word/2012/wordml" xmlns:wpg="http://schemas.microsoft.com/office/word/2010/wordprocessingGroup" xmlns:wpi="http://schemas.microsoft.com/office/word/2010/wordprocessingInk" xmlns:wne="http://schemas.microsoft.com/office/word/2006/wordml" xmlns:wps="http://schemas.microsoft.com/office/word/2010/wordprocessingShape" mc:Ignorable="w14 w15 wp14">
+  <w:footnote w:type="separator" w:id="-1">
+    <w:p>
+      <w:pPr>
+        <w:spacing w:after="0" w:line="240" w:lineRule="auto"/>
+      </w:pPr>
+      <w:r>
+        <w:separator/>
+      </w:r>
+    </w:p>
+  </w:footnote>
+  <w:footnote w:type="continuationSeparator" w:id="0">
+    <w:p>
+      <w:pPr>
+        <w:spacing w:after="0" w:line="240" w:lineRule="auto"/>
+      </w:pPr>
+      <w:r>
+        <w:continuationSeparator/>
+      </w:r>
+    </w:p>
+  </w:footnote>
+</w:footnotes>
 </file>
 
 <file path=word/numbering.xml><?xml version="1.0" encoding="utf-8"?>
@@ -8605,6 +8336,56 @@
       <w:u w:val="single"/>
     </w:rPr>
   </w:style>
+  <w:style w:type="paragraph" w:styleId="Koptekst">
+    <w:name w:val="header"/>
+    <w:basedOn w:val="Standaard"/>
+    <w:link w:val="KoptekstChar"/>
+    <w:uiPriority w:val="99"/>
+    <w:unhideWhenUsed/>
+    <w:rsid w:val="00496A34"/>
+    <w:pPr>
+      <w:tabs>
+        <w:tab w:val="center" w:pos="4536"/>
+        <w:tab w:val="right" w:pos="9072"/>
+      </w:tabs>
+      <w:spacing w:after="0" w:line="240" w:lineRule="auto"/>
+    </w:pPr>
+  </w:style>
+  <w:style w:type="character" w:customStyle="1" w:styleId="KoptekstChar">
+    <w:name w:val="Koptekst Char"/>
+    <w:basedOn w:val="Standaardalinea-lettertype"/>
+    <w:link w:val="Koptekst"/>
+    <w:uiPriority w:val="99"/>
+    <w:rsid w:val="00496A34"/>
+    <w:rPr>
+      <w:lang w:val="nl-NL"/>
+    </w:rPr>
+  </w:style>
+  <w:style w:type="paragraph" w:styleId="Voettekst">
+    <w:name w:val="footer"/>
+    <w:basedOn w:val="Standaard"/>
+    <w:link w:val="VoettekstChar"/>
+    <w:uiPriority w:val="99"/>
+    <w:unhideWhenUsed/>
+    <w:rsid w:val="00496A34"/>
+    <w:pPr>
+      <w:tabs>
+        <w:tab w:val="center" w:pos="4536"/>
+        <w:tab w:val="right" w:pos="9072"/>
+      </w:tabs>
+      <w:spacing w:after="0" w:line="240" w:lineRule="auto"/>
+    </w:pPr>
+  </w:style>
+  <w:style w:type="character" w:customStyle="1" w:styleId="VoettekstChar">
+    <w:name w:val="Voettekst Char"/>
+    <w:basedOn w:val="Standaardalinea-lettertype"/>
+    <w:link w:val="Voettekst"/>
+    <w:uiPriority w:val="99"/>
+    <w:rsid w:val="00496A34"/>
+    <w:rPr>
+      <w:lang w:val="nl-NL"/>
+    </w:rPr>
+  </w:style>
 </w:styles>
 </file>
 
@@ -8927,7 +8708,7 @@
 </file>
 
 <file path=customXml/itemProps2.xml><?xml version="1.0" encoding="utf-8"?>
-<ds:datastoreItem xmlns:ds="http://schemas.openxmlformats.org/officeDocument/2006/customXml" ds:itemID="{DB5ACDED-22FD-4B2A-9177-74BB7D2B90DE}">
+<ds:datastoreItem xmlns:ds="http://schemas.openxmlformats.org/officeDocument/2006/customXml" ds:itemID="{A92C2B64-154D-4592-BE84-64D2B214A54E}">
   <ds:schemaRefs>
     <ds:schemaRef ds:uri="http://schemas.openxmlformats.org/officeDocument/2006/bibliography"/>
   </ds:schemaRefs>

</xml_diff>